<commit_message>
Docs - Bổ sung thêm 1 số trang biểu mẫu cho báo cáo
</commit_message>
<xml_diff>
--- a/Đặng Nguyễn Tiền Hậu - Báo cáo luận văn.docx
+++ b/Đặng Nguyễn Tiền Hậu - Báo cáo luận văn.docx
@@ -326,16 +326,7 @@
           <w:sz w:val="28"/>
           <w:szCs w:val="28"/>
         </w:rPr>
-        <w:t xml:space="preserve">Mã số ngành: </w:t>
-      </w:r>
-      <w:r>
-        <w:rPr>
-          <w:b/>
-          <w:bCs/>
-          <w:sz w:val="28"/>
-          <w:szCs w:val="28"/>
-        </w:rPr>
-        <w:t>7480201</w:t>
+        <w:t>Mã số ngành: 7480201</w:t>
       </w:r>
     </w:p>
     <w:p>
@@ -694,16 +685,7 @@
           <w:sz w:val="28"/>
           <w:szCs w:val="28"/>
         </w:rPr>
-        <w:t xml:space="preserve">Mã số ngành: </w:t>
-      </w:r>
-      <w:r>
-        <w:rPr>
-          <w:b/>
-          <w:bCs/>
-          <w:sz w:val="28"/>
-          <w:szCs w:val="28"/>
-        </w:rPr>
-        <w:t>7480201</w:t>
+        <w:t>Mã số ngành: 7480201</w:t>
       </w:r>
     </w:p>
     <w:p/>
@@ -1501,6 +1483,395 @@
     <w:p>
       <w:pPr>
         <w:pStyle w:val="Heading1"/>
+        <w:spacing w:before="480" w:after="0"/>
+      </w:pPr>
+      <w:r>
+        <w:rPr>
+          <w:noProof/>
+        </w:rPr>
+        <w:lastRenderedPageBreak/>
+        <mc:AlternateContent>
+          <mc:Choice Requires="wps">
+            <w:drawing>
+              <wp:anchor distT="0" distB="0" distL="114300" distR="114300" simplePos="0" relativeHeight="251685888" behindDoc="0" locked="0" layoutInCell="1" allowOverlap="1" wp14:anchorId="6263FB4F" wp14:editId="6B13B8C9">
+                <wp:simplePos x="0" y="0"/>
+                <wp:positionH relativeFrom="margin">
+                  <wp:align>center</wp:align>
+                </wp:positionH>
+                <wp:positionV relativeFrom="margin">
+                  <wp:align>top</wp:align>
+                </wp:positionV>
+                <wp:extent cx="5781675" cy="8934450"/>
+                <wp:effectExtent l="0" t="0" r="28575" b="19050"/>
+                <wp:wrapNone/>
+                <wp:docPr id="1" name="Rectangle 1"/>
+                <wp:cNvGraphicFramePr/>
+                <a:graphic xmlns:a="http://schemas.openxmlformats.org/drawingml/2006/main">
+                  <a:graphicData uri="http://schemas.microsoft.com/office/word/2010/wordprocessingShape">
+                    <wps:wsp>
+                      <wps:cNvSpPr/>
+                      <wps:spPr>
+                        <a:xfrm>
+                          <a:off x="0" y="0"/>
+                          <a:ext cx="5781675" cy="8934450"/>
+                        </a:xfrm>
+                        <a:prstGeom prst="rect">
+                          <a:avLst/>
+                        </a:prstGeom>
+                        <a:noFill/>
+                        <a:ln>
+                          <a:solidFill>
+                            <a:schemeClr val="tx1"/>
+                          </a:solidFill>
+                        </a:ln>
+                      </wps:spPr>
+                      <wps:style>
+                        <a:lnRef idx="2">
+                          <a:schemeClr val="accent1">
+                            <a:shade val="50000"/>
+                          </a:schemeClr>
+                        </a:lnRef>
+                        <a:fillRef idx="1">
+                          <a:schemeClr val="accent1"/>
+                        </a:fillRef>
+                        <a:effectRef idx="0">
+                          <a:schemeClr val="accent1"/>
+                        </a:effectRef>
+                        <a:fontRef idx="minor">
+                          <a:schemeClr val="lt1"/>
+                        </a:fontRef>
+                      </wps:style>
+                      <wps:bodyPr rot="0" spcFirstLastPara="0" vertOverflow="overflow" horzOverflow="overflow" vert="horz" wrap="square" lIns="91440" tIns="45720" rIns="91440" bIns="45720" numCol="1" spcCol="0" rtlCol="0" fromWordArt="0" anchor="ctr" anchorCtr="0" forceAA="0" compatLnSpc="1">
+                        <a:prstTxWarp prst="textNoShape">
+                          <a:avLst/>
+                        </a:prstTxWarp>
+                        <a:noAutofit/>
+                      </wps:bodyPr>
+                    </wps:wsp>
+                  </a:graphicData>
+                </a:graphic>
+                <wp14:sizeRelH relativeFrom="margin">
+                  <wp14:pctWidth>0</wp14:pctWidth>
+                </wp14:sizeRelH>
+                <wp14:sizeRelV relativeFrom="margin">
+                  <wp14:pctHeight>0</wp14:pctHeight>
+                </wp14:sizeRelV>
+              </wp:anchor>
+            </w:drawing>
+          </mc:Choice>
+          <mc:Fallback>
+            <w:pict>
+              <v:rect w14:anchorId="6FC58078" id="Rectangle 1" o:spid="_x0000_s1026" style="position:absolute;margin-left:0;margin-top:0;width:455.25pt;height:703.5pt;z-index:251685888;visibility:visible;mso-wrap-style:square;mso-width-percent:0;mso-height-percent:0;mso-wrap-distance-left:9pt;mso-wrap-distance-top:0;mso-wrap-distance-right:9pt;mso-wrap-distance-bottom:0;mso-position-horizontal:center;mso-position-horizontal-relative:margin;mso-position-vertical:top;mso-position-vertical-relative:margin;mso-width-percent:0;mso-height-percent:0;mso-width-relative:margin;mso-height-relative:margin;v-text-anchor:middle" o:gfxdata="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" filled="f" strokecolor="black [3213]" strokeweight="1pt">
+                <w10:wrap anchorx="margin" anchory="margin"/>
+              </v:rect>
+            </w:pict>
+          </mc:Fallback>
+        </mc:AlternateContent>
+      </w:r>
+      <w:r>
+        <w:t>NHẬN XÉT CỦA CƠ QUAN THỰC TẬP</w:t>
+      </w:r>
+    </w:p>
+    <w:p>
+      <w:pPr>
+        <w:tabs>
+          <w:tab w:val="left" w:leader="dot" w:pos="8505"/>
+        </w:tabs>
+      </w:pPr>
+      <w:r>
+        <w:rPr>
+          <w:noProof/>
+        </w:rPr>
+        <mc:AlternateContent>
+          <mc:Choice Requires="wps">
+            <w:drawing>
+              <wp:anchor distT="0" distB="0" distL="114300" distR="114300" simplePos="0" relativeHeight="251687936" behindDoc="0" locked="0" layoutInCell="1" allowOverlap="1" wp14:anchorId="5C32F9E1" wp14:editId="0C2C644F">
+                <wp:simplePos x="0" y="0"/>
+                <wp:positionH relativeFrom="margin">
+                  <wp:posOffset>2847975</wp:posOffset>
+                </wp:positionH>
+                <wp:positionV relativeFrom="margin">
+                  <wp:posOffset>7056120</wp:posOffset>
+                </wp:positionV>
+                <wp:extent cx="2552700" cy="1432560"/>
+                <wp:effectExtent l="0" t="0" r="0" b="0"/>
+                <wp:wrapNone/>
+                <wp:docPr id="3" name="Text Box 3"/>
+                <wp:cNvGraphicFramePr/>
+                <a:graphic xmlns:a="http://schemas.openxmlformats.org/drawingml/2006/main">
+                  <a:graphicData uri="http://schemas.microsoft.com/office/word/2010/wordprocessingShape">
+                    <wps:wsp>
+                      <wps:cNvSpPr txBox="1"/>
+                      <wps:spPr>
+                        <a:xfrm>
+                          <a:off x="0" y="0"/>
+                          <a:ext cx="2552700" cy="1432560"/>
+                        </a:xfrm>
+                        <a:prstGeom prst="rect">
+                          <a:avLst/>
+                        </a:prstGeom>
+                        <a:solidFill>
+                          <a:schemeClr val="lt1"/>
+                        </a:solidFill>
+                        <a:ln w="6350">
+                          <a:noFill/>
+                        </a:ln>
+                      </wps:spPr>
+                      <wps:txbx>
+                        <w:txbxContent>
+                          <w:p>
+                            <w:pPr>
+                              <w:spacing w:line="276" w:lineRule="auto"/>
+                              <w:jc w:val="center"/>
+                              <w:rPr>
+                                <w:i/>
+                                <w:iCs/>
+                              </w:rPr>
+                            </w:pPr>
+                            <w:r>
+                              <w:rPr>
+                                <w:i/>
+                                <w:iCs/>
+                              </w:rPr>
+                              <w:t>Ngày … tháng … năm</w:t>
+                            </w:r>
+                          </w:p>
+                          <w:p>
+                            <w:pPr>
+                              <w:spacing w:line="276" w:lineRule="auto"/>
+                              <w:jc w:val="center"/>
+                              <w:rPr>
+                                <w:b/>
+                                <w:bCs/>
+                              </w:rPr>
+                            </w:pPr>
+                            <w:r>
+                              <w:rPr>
+                                <w:b/>
+                                <w:bCs/>
+                              </w:rPr>
+                              <w:t>Thủ trưởng đơn vị</w:t>
+                            </w:r>
+                          </w:p>
+                          <w:p>
+                            <w:pPr>
+                              <w:spacing w:line="276" w:lineRule="auto"/>
+                              <w:jc w:val="center"/>
+                              <w:rPr>
+                                <w:i/>
+                                <w:iCs/>
+                              </w:rPr>
+                            </w:pPr>
+                            <w:r>
+                              <w:rPr>
+                                <w:i/>
+                                <w:iCs/>
+                              </w:rPr>
+                              <w:t>(Ký và ghi rõ họ tên)</w:t>
+                            </w:r>
+                          </w:p>
+                        </w:txbxContent>
+                      </wps:txbx>
+                      <wps:bodyPr rot="0" spcFirstLastPara="0" vertOverflow="overflow" horzOverflow="overflow" vert="horz" wrap="square" lIns="91440" tIns="45720" rIns="91440" bIns="45720" numCol="1" spcCol="0" rtlCol="0" fromWordArt="0" anchor="t" anchorCtr="0" forceAA="0" compatLnSpc="1">
+                        <a:prstTxWarp prst="textNoShape">
+                          <a:avLst/>
+                        </a:prstTxWarp>
+                        <a:noAutofit/>
+                      </wps:bodyPr>
+                    </wps:wsp>
+                  </a:graphicData>
+                </a:graphic>
+                <wp14:sizeRelH relativeFrom="margin">
+                  <wp14:pctWidth>0</wp14:pctWidth>
+                </wp14:sizeRelH>
+              </wp:anchor>
+            </w:drawing>
+          </mc:Choice>
+          <mc:Fallback>
+            <w:pict>
+              <v:shape w14:anchorId="5C32F9E1" id="Text Box 3" o:spid="_x0000_s1028" type="#_x0000_t202" style="position:absolute;left:0;text-align:left;margin-left:224.25pt;margin-top:555.6pt;width:201pt;height:112.8pt;z-index:251687936;visibility:visible;mso-wrap-style:square;mso-width-percent:0;mso-wrap-distance-left:9pt;mso-wrap-distance-top:0;mso-wrap-distance-right:9pt;mso-wrap-distance-bottom:0;mso-position-horizontal:absolute;mso-position-horizontal-relative:margin;mso-position-vertical:absolute;mso-position-vertical-relative:margin;mso-width-percent:0;mso-width-relative:margin;v-text-anchor:top" o:gfxdata="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" fillcolor="white [3201]" stroked="f" strokeweight=".5pt">
+                <v:textbox>
+                  <w:txbxContent>
+                    <w:p>
+                      <w:pPr>
+                        <w:spacing w:line="276" w:lineRule="auto"/>
+                        <w:jc w:val="center"/>
+                        <w:rPr>
+                          <w:i/>
+                          <w:iCs/>
+                        </w:rPr>
+                      </w:pPr>
+                      <w:r>
+                        <w:rPr>
+                          <w:i/>
+                          <w:iCs/>
+                        </w:rPr>
+                        <w:t>Ngày … tháng … năm</w:t>
+                      </w:r>
+                    </w:p>
+                    <w:p>
+                      <w:pPr>
+                        <w:spacing w:line="276" w:lineRule="auto"/>
+                        <w:jc w:val="center"/>
+                        <w:rPr>
+                          <w:b/>
+                          <w:bCs/>
+                        </w:rPr>
+                      </w:pPr>
+                      <w:r>
+                        <w:rPr>
+                          <w:b/>
+                          <w:bCs/>
+                        </w:rPr>
+                        <w:t>Thủ trưởng đơn vị</w:t>
+                      </w:r>
+                    </w:p>
+                    <w:p>
+                      <w:pPr>
+                        <w:spacing w:line="276" w:lineRule="auto"/>
+                        <w:jc w:val="center"/>
+                        <w:rPr>
+                          <w:i/>
+                          <w:iCs/>
+                        </w:rPr>
+                      </w:pPr>
+                      <w:r>
+                        <w:rPr>
+                          <w:i/>
+                          <w:iCs/>
+                        </w:rPr>
+                        <w:t>(Ký và ghi rõ họ tên)</w:t>
+                      </w:r>
+                    </w:p>
+                  </w:txbxContent>
+                </v:textbox>
+                <w10:wrap anchorx="margin" anchory="margin"/>
+              </v:shape>
+            </w:pict>
+          </mc:Fallback>
+        </mc:AlternateContent>
+      </w:r>
+      <w:r>
+        <w:tab/>
+      </w:r>
+      <w:r>
+        <w:tab/>
+      </w:r>
+      <w:r>
+        <w:tab/>
+      </w:r>
+      <w:r>
+        <w:tab/>
+      </w:r>
+      <w:r>
+        <w:tab/>
+      </w:r>
+      <w:r>
+        <w:tab/>
+      </w:r>
+      <w:r>
+        <w:tab/>
+      </w:r>
+      <w:r>
+        <w:tab/>
+      </w:r>
+      <w:r>
+        <w:tab/>
+      </w:r>
+      <w:r>
+        <w:tab/>
+      </w:r>
+      <w:r>
+        <w:tab/>
+      </w:r>
+      <w:r>
+        <w:tab/>
+      </w:r>
+      <w:r>
+        <w:tab/>
+      </w:r>
+      <w:r>
+        <w:tab/>
+      </w:r>
+      <w:r>
+        <w:tab/>
+      </w:r>
+      <w:r>
+        <w:tab/>
+      </w:r>
+      <w:r>
+        <w:tab/>
+      </w:r>
+      <w:r>
+        <w:tab/>
+      </w:r>
+      <w:r>
+        <w:tab/>
+      </w:r>
+      <w:r>
+        <w:tab/>
+      </w:r>
+      <w:r>
+        <w:tab/>
+      </w:r>
+      <w:r>
+        <w:tab/>
+      </w:r>
+      <w:r>
+        <w:tab/>
+      </w:r>
+    </w:p>
+    <w:p>
+      <w:pPr>
+        <w:tabs>
+          <w:tab w:val="left" w:leader="dot" w:pos="8505"/>
+        </w:tabs>
+      </w:pPr>
+    </w:p>
+    <w:p>
+      <w:pPr>
+        <w:tabs>
+          <w:tab w:val="left" w:leader="dot" w:pos="8505"/>
+        </w:tabs>
+      </w:pPr>
+    </w:p>
+    <w:p>
+      <w:pPr>
+        <w:tabs>
+          <w:tab w:val="left" w:leader="dot" w:pos="8505"/>
+        </w:tabs>
+      </w:pPr>
+    </w:p>
+    <w:p>
+      <w:pPr>
+        <w:tabs>
+          <w:tab w:val="left" w:leader="dot" w:pos="8505"/>
+        </w:tabs>
+      </w:pPr>
+    </w:p>
+    <w:p>
+      <w:pPr>
+        <w:tabs>
+          <w:tab w:val="left" w:leader="dot" w:pos="8505"/>
+        </w:tabs>
+      </w:pPr>
+    </w:p>
+    <w:p>
+      <w:pPr>
+        <w:tabs>
+          <w:tab w:val="left" w:leader="dot" w:pos="8505"/>
+        </w:tabs>
+        <w:sectPr>
+          <w:pgSz w:w="11907" w:h="16840" w:code="9"/>
+          <w:pgMar w:top="1418" w:right="1134" w:bottom="1418" w:left="2268" w:header="567" w:footer="567" w:gutter="0"/>
+          <w:cols w:space="720"/>
+          <w:docGrid w:linePitch="360"/>
+        </w:sectPr>
+      </w:pPr>
+    </w:p>
+    <w:p>
+      <w:pPr>
+        <w:pStyle w:val="Heading1"/>
         <w:spacing w:before="480"/>
       </w:pPr>
       <w:r>
@@ -1662,6 +2033,13 @@
       <w:r>
         <w:tab/>
       </w:r>
+    </w:p>
+    <w:p>
+      <w:pPr>
+        <w:tabs>
+          <w:tab w:val="left" w:leader="dot" w:pos="8505"/>
+        </w:tabs>
+      </w:pPr>
     </w:p>
     <w:p>
       <w:r>
@@ -1775,7 +2153,7 @@
           </mc:Choice>
           <mc:Fallback>
             <w:pict>
-              <v:shape w14:anchorId="63226F9E" id="Text Box 17" o:spid="_x0000_s1028" type="#_x0000_t202" style="position:absolute;left:0;text-align:left;margin-left:149.8pt;margin-top:551.4pt;width:201pt;height:112.8pt;z-index:251678720;visibility:visible;mso-wrap-style:square;mso-width-percent:0;mso-wrap-distance-left:9pt;mso-wrap-distance-top:0;mso-wrap-distance-right:9pt;mso-wrap-distance-bottom:0;mso-position-horizontal:right;mso-position-horizontal-relative:margin;mso-position-vertical:absolute;mso-position-vertical-relative:margin;mso-width-percent:0;mso-width-relative:margin;v-text-anchor:top" o:gfxdata="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" fillcolor="white [3201]" stroked="f" strokeweight=".5pt">
+              <v:shape w14:anchorId="63226F9E" id="Text Box 17" o:spid="_x0000_s1029" type="#_x0000_t202" style="position:absolute;left:0;text-align:left;margin-left:149.8pt;margin-top:551.4pt;width:201pt;height:112.8pt;z-index:251678720;visibility:visible;mso-wrap-style:square;mso-width-percent:0;mso-wrap-distance-left:9pt;mso-wrap-distance-top:0;mso-wrap-distance-right:9pt;mso-wrap-distance-bottom:0;mso-position-horizontal:right;mso-position-horizontal-relative:margin;mso-position-vertical:absolute;mso-position-vertical-relative:margin;mso-width-percent:0;mso-width-relative:margin;v-text-anchor:top" o:gfxdata="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" fillcolor="white [3201]" stroked="f" strokeweight=".5pt">
                 <v:textbox>
                   <w:txbxContent>
                     <w:p>
@@ -1844,6 +2222,1441 @@
         <w:t xml:space="preserve"> </w:t>
       </w:r>
     </w:p>
+    <w:p/>
+    <w:p>
+      <w:pPr>
+        <w:sectPr>
+          <w:pgSz w:w="11907" w:h="16840" w:code="9"/>
+          <w:pgMar w:top="1418" w:right="1134" w:bottom="1418" w:left="2268" w:header="567" w:footer="567" w:gutter="0"/>
+          <w:cols w:space="720"/>
+          <w:docGrid w:linePitch="360"/>
+        </w:sectPr>
+      </w:pPr>
+    </w:p>
+    <w:p>
+      <w:r>
+        <w:rPr>
+          <w:noProof/>
+        </w:rPr>
+        <w:lastRenderedPageBreak/>
+        <mc:AlternateContent>
+          <mc:Choice Requires="wps">
+            <w:drawing>
+              <wp:anchor distT="0" distB="0" distL="114300" distR="114300" simplePos="0" relativeHeight="251688960" behindDoc="0" locked="0" layoutInCell="1" allowOverlap="1" wp14:anchorId="37F0C650" wp14:editId="7CD53FBD">
+                <wp:simplePos x="0" y="0"/>
+                <wp:positionH relativeFrom="column">
+                  <wp:posOffset>-621030</wp:posOffset>
+                </wp:positionH>
+                <wp:positionV relativeFrom="page">
+                  <wp:posOffset>885825</wp:posOffset>
+                </wp:positionV>
+                <wp:extent cx="2876550" cy="609600"/>
+                <wp:effectExtent l="0" t="0" r="0" b="0"/>
+                <wp:wrapNone/>
+                <wp:docPr id="15" name="Text Box 15"/>
+                <wp:cNvGraphicFramePr/>
+                <a:graphic xmlns:a="http://schemas.openxmlformats.org/drawingml/2006/main">
+                  <a:graphicData uri="http://schemas.microsoft.com/office/word/2010/wordprocessingShape">
+                    <wps:wsp>
+                      <wps:cNvSpPr txBox="1"/>
+                      <wps:spPr>
+                        <a:xfrm>
+                          <a:off x="0" y="0"/>
+                          <a:ext cx="2876550" cy="609600"/>
+                        </a:xfrm>
+                        <a:prstGeom prst="rect">
+                          <a:avLst/>
+                        </a:prstGeom>
+                        <a:noFill/>
+                        <a:ln w="6350">
+                          <a:noFill/>
+                        </a:ln>
+                      </wps:spPr>
+                      <wps:txbx>
+                        <w:txbxContent>
+                          <w:p>
+                            <w:pPr>
+                              <w:spacing w:line="240" w:lineRule="auto"/>
+                              <w:jc w:val="center"/>
+                              <w:rPr>
+                                <w:szCs w:val="26"/>
+                              </w:rPr>
+                            </w:pPr>
+                            <w:r>
+                              <w:rPr>
+                                <w:szCs w:val="26"/>
+                              </w:rPr>
+                              <w:t>BỘ GIÁO DỤC VÀ ĐÀO TẠO</w:t>
+                            </w:r>
+                          </w:p>
+                          <w:p>
+                            <w:pPr>
+                              <w:spacing w:line="240" w:lineRule="auto"/>
+                              <w:jc w:val="center"/>
+                              <w:rPr>
+                                <w:b/>
+                                <w:bCs/>
+                                <w:szCs w:val="26"/>
+                              </w:rPr>
+                            </w:pPr>
+                            <w:r>
+                              <w:rPr>
+                                <w:b/>
+                                <w:bCs/>
+                                <w:szCs w:val="26"/>
+                              </w:rPr>
+                              <w:t>TRƯỜNG ĐẠI HỌC KIÊN GIANG</w:t>
+                            </w:r>
+                          </w:p>
+                        </w:txbxContent>
+                      </wps:txbx>
+                      <wps:bodyPr rot="0" spcFirstLastPara="0" vertOverflow="overflow" horzOverflow="overflow" vert="horz" wrap="square" lIns="91440" tIns="45720" rIns="91440" bIns="45720" numCol="1" spcCol="0" rtlCol="0" fromWordArt="0" anchor="t" anchorCtr="0" forceAA="0" compatLnSpc="1">
+                        <a:prstTxWarp prst="textNoShape">
+                          <a:avLst/>
+                        </a:prstTxWarp>
+                        <a:noAutofit/>
+                      </wps:bodyPr>
+                    </wps:wsp>
+                  </a:graphicData>
+                </a:graphic>
+                <wp14:sizeRelH relativeFrom="margin">
+                  <wp14:pctWidth>0</wp14:pctWidth>
+                </wp14:sizeRelH>
+                <wp14:sizeRelV relativeFrom="margin">
+                  <wp14:pctHeight>0</wp14:pctHeight>
+                </wp14:sizeRelV>
+              </wp:anchor>
+            </w:drawing>
+          </mc:Choice>
+          <mc:Fallback>
+            <w:pict>
+              <v:shape w14:anchorId="37F0C650" id="Text Box 15" o:spid="_x0000_s1030" type="#_x0000_t202" style="position:absolute;left:0;text-align:left;margin-left:-48.9pt;margin-top:69.75pt;width:226.5pt;height:48pt;z-index:251688960;visibility:visible;mso-wrap-style:square;mso-width-percent:0;mso-height-percent:0;mso-wrap-distance-left:9pt;mso-wrap-distance-top:0;mso-wrap-distance-right:9pt;mso-wrap-distance-bottom:0;mso-position-horizontal:absolute;mso-position-horizontal-relative:text;mso-position-vertical:absolute;mso-position-vertical-relative:page;mso-width-percent:0;mso-height-percent:0;mso-width-relative:margin;mso-height-relative:margin;v-text-anchor:top" o:gfxdata="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" filled="f" stroked="f" strokeweight=".5pt">
+                <v:textbox>
+                  <w:txbxContent>
+                    <w:p>
+                      <w:pPr>
+                        <w:spacing w:line="240" w:lineRule="auto"/>
+                        <w:jc w:val="center"/>
+                        <w:rPr>
+                          <w:szCs w:val="26"/>
+                        </w:rPr>
+                      </w:pPr>
+                      <w:r>
+                        <w:rPr>
+                          <w:szCs w:val="26"/>
+                        </w:rPr>
+                        <w:t>BỘ GIÁO DỤC VÀ ĐÀO TẠO</w:t>
+                      </w:r>
+                    </w:p>
+                    <w:p>
+                      <w:pPr>
+                        <w:spacing w:line="240" w:lineRule="auto"/>
+                        <w:jc w:val="center"/>
+                        <w:rPr>
+                          <w:b/>
+                          <w:bCs/>
+                          <w:szCs w:val="26"/>
+                        </w:rPr>
+                      </w:pPr>
+                      <w:r>
+                        <w:rPr>
+                          <w:b/>
+                          <w:bCs/>
+                          <w:szCs w:val="26"/>
+                        </w:rPr>
+                        <w:t>TRƯỜNG ĐẠI HỌC KIÊN GIANG</w:t>
+                      </w:r>
+                    </w:p>
+                  </w:txbxContent>
+                </v:textbox>
+                <w10:wrap anchory="page"/>
+              </v:shape>
+            </w:pict>
+          </mc:Fallback>
+        </mc:AlternateContent>
+      </w:r>
+      <w:r>
+        <w:rPr>
+          <w:noProof/>
+        </w:rPr>
+        <mc:AlternateContent>
+          <mc:Choice Requires="wps">
+            <w:drawing>
+              <wp:anchor distT="0" distB="0" distL="114300" distR="114300" simplePos="0" relativeHeight="251691008" behindDoc="0" locked="0" layoutInCell="1" allowOverlap="1" wp14:anchorId="40B6F406" wp14:editId="115C3972">
+                <wp:simplePos x="0" y="0"/>
+                <wp:positionH relativeFrom="margin">
+                  <wp:posOffset>2122170</wp:posOffset>
+                </wp:positionH>
+                <wp:positionV relativeFrom="page">
+                  <wp:posOffset>895350</wp:posOffset>
+                </wp:positionV>
+                <wp:extent cx="3790950" cy="609600"/>
+                <wp:effectExtent l="0" t="0" r="0" b="0"/>
+                <wp:wrapNone/>
+                <wp:docPr id="16" name="Text Box 16"/>
+                <wp:cNvGraphicFramePr/>
+                <a:graphic xmlns:a="http://schemas.openxmlformats.org/drawingml/2006/main">
+                  <a:graphicData uri="http://schemas.microsoft.com/office/word/2010/wordprocessingShape">
+                    <wps:wsp>
+                      <wps:cNvSpPr txBox="1"/>
+                      <wps:spPr>
+                        <a:xfrm>
+                          <a:off x="0" y="0"/>
+                          <a:ext cx="3790950" cy="609600"/>
+                        </a:xfrm>
+                        <a:prstGeom prst="rect">
+                          <a:avLst/>
+                        </a:prstGeom>
+                        <a:noFill/>
+                        <a:ln w="6350">
+                          <a:noFill/>
+                        </a:ln>
+                      </wps:spPr>
+                      <wps:txbx>
+                        <w:txbxContent>
+                          <w:p>
+                            <w:pPr>
+                              <w:spacing w:line="240" w:lineRule="auto"/>
+                              <w:jc w:val="center"/>
+                              <w:rPr>
+                                <w:b/>
+                                <w:bCs/>
+                                <w:szCs w:val="26"/>
+                              </w:rPr>
+                            </w:pPr>
+                            <w:r>
+                              <w:rPr>
+                                <w:b/>
+                                <w:bCs/>
+                                <w:szCs w:val="26"/>
+                              </w:rPr>
+                              <w:t>CỘNG HOÀ XÃ HỘI CHỦ NGHĨA VIỆT NAM</w:t>
+                            </w:r>
+                          </w:p>
+                          <w:p>
+                            <w:pPr>
+                              <w:spacing w:line="240" w:lineRule="auto"/>
+                              <w:jc w:val="center"/>
+                              <w:rPr>
+                                <w:b/>
+                                <w:bCs/>
+                                <w:szCs w:val="26"/>
+                              </w:rPr>
+                            </w:pPr>
+                            <w:r>
+                              <w:rPr>
+                                <w:b/>
+                                <w:bCs/>
+                                <w:szCs w:val="26"/>
+                              </w:rPr>
+                              <w:t>Độc lập – Tự do – Hạnh phúc</w:t>
+                            </w:r>
+                          </w:p>
+                        </w:txbxContent>
+                      </wps:txbx>
+                      <wps:bodyPr rot="0" spcFirstLastPara="0" vertOverflow="overflow" horzOverflow="overflow" vert="horz" wrap="square" lIns="91440" tIns="45720" rIns="91440" bIns="45720" numCol="1" spcCol="0" rtlCol="0" fromWordArt="0" anchor="t" anchorCtr="0" forceAA="0" compatLnSpc="1">
+                        <a:prstTxWarp prst="textNoShape">
+                          <a:avLst/>
+                        </a:prstTxWarp>
+                        <a:noAutofit/>
+                      </wps:bodyPr>
+                    </wps:wsp>
+                  </a:graphicData>
+                </a:graphic>
+                <wp14:sizeRelH relativeFrom="margin">
+                  <wp14:pctWidth>0</wp14:pctWidth>
+                </wp14:sizeRelH>
+                <wp14:sizeRelV relativeFrom="margin">
+                  <wp14:pctHeight>0</wp14:pctHeight>
+                </wp14:sizeRelV>
+              </wp:anchor>
+            </w:drawing>
+          </mc:Choice>
+          <mc:Fallback>
+            <w:pict>
+              <v:shape w14:anchorId="40B6F406" id="Text Box 16" o:spid="_x0000_s1031" type="#_x0000_t202" style="position:absolute;left:0;text-align:left;margin-left:167.1pt;margin-top:70.5pt;width:298.5pt;height:48pt;z-index:251691008;visibility:visible;mso-wrap-style:square;mso-width-percent:0;mso-height-percent:0;mso-wrap-distance-left:9pt;mso-wrap-distance-top:0;mso-wrap-distance-right:9pt;mso-wrap-distance-bottom:0;mso-position-horizontal:absolute;mso-position-horizontal-relative:margin;mso-position-vertical:absolute;mso-position-vertical-relative:page;mso-width-percent:0;mso-height-percent:0;mso-width-relative:margin;mso-height-relative:margin;v-text-anchor:top" o:gfxdata="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" filled="f" stroked="f" strokeweight=".5pt">
+                <v:textbox>
+                  <w:txbxContent>
+                    <w:p>
+                      <w:pPr>
+                        <w:spacing w:line="240" w:lineRule="auto"/>
+                        <w:jc w:val="center"/>
+                        <w:rPr>
+                          <w:b/>
+                          <w:bCs/>
+                          <w:szCs w:val="26"/>
+                        </w:rPr>
+                      </w:pPr>
+                      <w:r>
+                        <w:rPr>
+                          <w:b/>
+                          <w:bCs/>
+                          <w:szCs w:val="26"/>
+                        </w:rPr>
+                        <w:t>CỘNG HOÀ XÃ HỘI CHỦ NGHĨA VIỆT NAM</w:t>
+                      </w:r>
+                    </w:p>
+                    <w:p>
+                      <w:pPr>
+                        <w:spacing w:line="240" w:lineRule="auto"/>
+                        <w:jc w:val="center"/>
+                        <w:rPr>
+                          <w:b/>
+                          <w:bCs/>
+                          <w:szCs w:val="26"/>
+                        </w:rPr>
+                      </w:pPr>
+                      <w:r>
+                        <w:rPr>
+                          <w:b/>
+                          <w:bCs/>
+                          <w:szCs w:val="26"/>
+                        </w:rPr>
+                        <w:t>Độc lập – Tự do – Hạnh phúc</w:t>
+                      </w:r>
+                    </w:p>
+                  </w:txbxContent>
+                </v:textbox>
+                <w10:wrap anchorx="margin" anchory="page"/>
+              </v:shape>
+            </w:pict>
+          </mc:Fallback>
+        </mc:AlternateContent>
+      </w:r>
+    </w:p>
+    <w:p/>
+    <w:p>
+      <w:pPr>
+        <w:pStyle w:val="Heading1"/>
+        <w:spacing w:before="240"/>
+      </w:pPr>
+      <w:r>
+        <w:t>PHIẾU ĐÁNH GIÁ ĐỀ TÀI TỐT NGHIỆP</w:t>
+      </w:r>
+    </w:p>
+    <w:p>
+      <w:pPr>
+        <w:tabs>
+          <w:tab w:val="left" w:leader="dot" w:pos="8505"/>
+        </w:tabs>
+      </w:pPr>
+      <w:r>
+        <w:t>Họ và tên người đánh giá:</w:t>
+      </w:r>
+      <w:r>
+        <w:tab/>
+      </w:r>
+    </w:p>
+    <w:p>
+      <w:pPr>
+        <w:tabs>
+          <w:tab w:val="left" w:leader="dot" w:pos="8505"/>
+        </w:tabs>
+      </w:pPr>
+      <w:r>
+        <w:t>Trách nhiệm trong hội đồng</w:t>
+      </w:r>
+      <w:r>
+        <w:t>:</w:t>
+      </w:r>
+      <w:r>
+        <w:tab/>
+      </w:r>
+    </w:p>
+    <w:p>
+      <w:pPr>
+        <w:tabs>
+          <w:tab w:val="left" w:leader="dot" w:pos="8505"/>
+        </w:tabs>
+      </w:pPr>
+      <w:r>
+        <w:t>Họ và tê</w:t>
+      </w:r>
+      <w:r>
+        <w:t>n sinh viên</w:t>
+      </w:r>
+      <w:r>
+        <w:t>:</w:t>
+      </w:r>
+      <w:r>
+        <w:t>……………………………….. MSSV:……………………...</w:t>
+      </w:r>
+    </w:p>
+    <w:p>
+      <w:pPr>
+        <w:tabs>
+          <w:tab w:val="left" w:leader="dot" w:pos="8505"/>
+        </w:tabs>
+      </w:pPr>
+      <w:r>
+        <w:t>Tên đề tài</w:t>
+      </w:r>
+      <w:r>
+        <w:t>:</w:t>
+      </w:r>
+      <w:r>
+        <w:tab/>
+      </w:r>
+      <w:r>
+        <w:tab/>
+      </w:r>
+      <w:r>
+        <w:tab/>
+      </w:r>
+    </w:p>
+    <w:tbl>
+      <w:tblPr>
+        <w:tblStyle w:val="TableGrid"/>
+        <w:tblW w:w="9073" w:type="dxa"/>
+        <w:tblInd w:w="-289" w:type="dxa"/>
+        <w:tblLook w:val="04A0" w:firstRow="1" w:lastRow="0" w:firstColumn="1" w:lastColumn="0" w:noHBand="0" w:noVBand="1"/>
+      </w:tblPr>
+      <w:tblGrid>
+        <w:gridCol w:w="846"/>
+        <w:gridCol w:w="5250"/>
+        <w:gridCol w:w="1559"/>
+        <w:gridCol w:w="1418"/>
+      </w:tblGrid>
+      <w:tr>
+        <w:tc>
+          <w:tcPr>
+            <w:tcW w:w="846" w:type="dxa"/>
+          </w:tcPr>
+          <w:p>
+            <w:pPr>
+              <w:tabs>
+                <w:tab w:val="left" w:leader="dot" w:pos="8505"/>
+              </w:tabs>
+              <w:spacing w:before="240"/>
+              <w:rPr>
+                <w:b/>
+                <w:bCs/>
+              </w:rPr>
+            </w:pPr>
+            <w:r>
+              <w:rPr>
+                <w:b/>
+                <w:bCs/>
+              </w:rPr>
+              <w:t>TT</w:t>
+            </w:r>
+          </w:p>
+        </w:tc>
+        <w:tc>
+          <w:tcPr>
+            <w:tcW w:w="5250" w:type="dxa"/>
+          </w:tcPr>
+          <w:p>
+            <w:pPr>
+              <w:tabs>
+                <w:tab w:val="left" w:leader="dot" w:pos="8505"/>
+              </w:tabs>
+              <w:spacing w:before="240"/>
+              <w:rPr>
+                <w:b/>
+                <w:bCs/>
+              </w:rPr>
+            </w:pPr>
+            <w:r>
+              <w:rPr>
+                <w:b/>
+                <w:bCs/>
+              </w:rPr>
+              <w:t>Tiêu chí chấm điểm</w:t>
+            </w:r>
+          </w:p>
+        </w:tc>
+        <w:tc>
+          <w:tcPr>
+            <w:tcW w:w="1559" w:type="dxa"/>
+          </w:tcPr>
+          <w:p>
+            <w:pPr>
+              <w:tabs>
+                <w:tab w:val="left" w:leader="dot" w:pos="8505"/>
+              </w:tabs>
+              <w:spacing w:before="240"/>
+              <w:rPr>
+                <w:b/>
+                <w:bCs/>
+              </w:rPr>
+            </w:pPr>
+            <w:r>
+              <w:rPr>
+                <w:b/>
+                <w:bCs/>
+              </w:rPr>
+              <w:t>Điểm tối đa</w:t>
+            </w:r>
+          </w:p>
+        </w:tc>
+        <w:tc>
+          <w:tcPr>
+            <w:tcW w:w="1418" w:type="dxa"/>
+          </w:tcPr>
+          <w:p>
+            <w:pPr>
+              <w:tabs>
+                <w:tab w:val="left" w:leader="dot" w:pos="8505"/>
+              </w:tabs>
+              <w:spacing w:before="240"/>
+              <w:rPr>
+                <w:b/>
+                <w:bCs/>
+              </w:rPr>
+            </w:pPr>
+            <w:r>
+              <w:rPr>
+                <w:b/>
+                <w:bCs/>
+              </w:rPr>
+              <w:t>Kết quả</w:t>
+            </w:r>
+          </w:p>
+        </w:tc>
+      </w:tr>
+      <w:tr>
+        <w:trPr>
+          <w:trHeight w:val="3200"/>
+        </w:trPr>
+        <w:tc>
+          <w:tcPr>
+            <w:tcW w:w="846" w:type="dxa"/>
+          </w:tcPr>
+          <w:p>
+            <w:pPr>
+              <w:tabs>
+                <w:tab w:val="left" w:leader="dot" w:pos="8505"/>
+              </w:tabs>
+            </w:pPr>
+            <w:r>
+              <w:t>1</w:t>
+            </w:r>
+          </w:p>
+        </w:tc>
+        <w:tc>
+          <w:tcPr>
+            <w:tcW w:w="5250" w:type="dxa"/>
+          </w:tcPr>
+          <w:p>
+            <w:pPr>
+              <w:tabs>
+                <w:tab w:val="left" w:leader="dot" w:pos="8505"/>
+              </w:tabs>
+              <w:jc w:val="center"/>
+              <w:rPr>
+                <w:b/>
+                <w:bCs/>
+              </w:rPr>
+            </w:pPr>
+            <w:r>
+              <w:rPr>
+                <w:b/>
+                <w:bCs/>
+              </w:rPr>
+              <w:t>Nội dung luận văn</w:t>
+            </w:r>
+          </w:p>
+          <w:p>
+            <w:pPr>
+              <w:tabs>
+                <w:tab w:val="left" w:leader="dot" w:pos="8505"/>
+              </w:tabs>
+            </w:pPr>
+            <w:r>
+              <w:t>- Tính khoa học</w:t>
+            </w:r>
+          </w:p>
+          <w:p>
+            <w:pPr>
+              <w:tabs>
+                <w:tab w:val="left" w:leader="dot" w:pos="8505"/>
+              </w:tabs>
+            </w:pPr>
+            <w:r>
+              <w:t>- Nội dung của đề tài phù hợp với mục tiêu, phạm vi và tên của đề tài.</w:t>
+            </w:r>
+          </w:p>
+          <w:p>
+            <w:pPr>
+              <w:tabs>
+                <w:tab w:val="left" w:leader="dot" w:pos="8505"/>
+              </w:tabs>
+            </w:pPr>
+            <w:r>
+              <w:t>- Bố cục luận văn hợp lý, đầy đủ nội dung yêu cầu của một luận văn đại học.</w:t>
+            </w:r>
+          </w:p>
+        </w:tc>
+        <w:tc>
+          <w:tcPr>
+            <w:tcW w:w="1559" w:type="dxa"/>
+          </w:tcPr>
+          <w:p>
+            <w:pPr>
+              <w:tabs>
+                <w:tab w:val="left" w:leader="dot" w:pos="8505"/>
+              </w:tabs>
+              <w:jc w:val="center"/>
+              <w:rPr>
+                <w:b/>
+                <w:bCs/>
+              </w:rPr>
+            </w:pPr>
+            <w:r>
+              <w:rPr>
+                <w:b/>
+                <w:bCs/>
+              </w:rPr>
+              <w:t>6,0 đ</w:t>
+            </w:r>
+          </w:p>
+          <w:p>
+            <w:pPr>
+              <w:tabs>
+                <w:tab w:val="left" w:leader="dot" w:pos="8505"/>
+              </w:tabs>
+              <w:jc w:val="center"/>
+            </w:pPr>
+            <w:r>
+              <w:t>1,0 đ</w:t>
+            </w:r>
+          </w:p>
+          <w:p>
+            <w:pPr>
+              <w:tabs>
+                <w:tab w:val="left" w:leader="dot" w:pos="8505"/>
+              </w:tabs>
+              <w:jc w:val="center"/>
+            </w:pPr>
+            <w:r>
+              <w:t>3,0 đ</w:t>
+            </w:r>
+          </w:p>
+          <w:p>
+            <w:pPr>
+              <w:tabs>
+                <w:tab w:val="left" w:leader="dot" w:pos="8505"/>
+              </w:tabs>
+              <w:jc w:val="center"/>
+            </w:pPr>
+          </w:p>
+          <w:p>
+            <w:pPr>
+              <w:tabs>
+                <w:tab w:val="left" w:leader="dot" w:pos="8505"/>
+              </w:tabs>
+              <w:jc w:val="center"/>
+            </w:pPr>
+            <w:r>
+              <w:t>2,0 đ</w:t>
+            </w:r>
+          </w:p>
+        </w:tc>
+        <w:tc>
+          <w:tcPr>
+            <w:tcW w:w="1418" w:type="dxa"/>
+          </w:tcPr>
+          <w:p>
+            <w:pPr>
+              <w:tabs>
+                <w:tab w:val="left" w:leader="dot" w:pos="8505"/>
+              </w:tabs>
+            </w:pPr>
+          </w:p>
+        </w:tc>
+      </w:tr>
+      <w:tr>
+        <w:tc>
+          <w:tcPr>
+            <w:tcW w:w="846" w:type="dxa"/>
+          </w:tcPr>
+          <w:p>
+            <w:pPr>
+              <w:tabs>
+                <w:tab w:val="left" w:leader="dot" w:pos="8505"/>
+              </w:tabs>
+            </w:pPr>
+            <w:r>
+              <w:t>2</w:t>
+            </w:r>
+          </w:p>
+        </w:tc>
+        <w:tc>
+          <w:tcPr>
+            <w:tcW w:w="5250" w:type="dxa"/>
+          </w:tcPr>
+          <w:p>
+            <w:pPr>
+              <w:tabs>
+                <w:tab w:val="left" w:leader="dot" w:pos="8505"/>
+              </w:tabs>
+              <w:jc w:val="center"/>
+              <w:rPr>
+                <w:b/>
+                <w:bCs/>
+              </w:rPr>
+            </w:pPr>
+            <w:r>
+              <w:rPr>
+                <w:b/>
+                <w:bCs/>
+              </w:rPr>
+              <w:t>Hình thức luận văn</w:t>
+            </w:r>
+          </w:p>
+          <w:p>
+            <w:pPr>
+              <w:tabs>
+                <w:tab w:val="left" w:leader="dot" w:pos="8505"/>
+              </w:tabs>
+            </w:pPr>
+            <w:r>
+              <w:t>- Hình thức trình bày (in ấn, format, hình ảnh,…)</w:t>
+            </w:r>
+          </w:p>
+          <w:p>
+            <w:pPr>
+              <w:tabs>
+                <w:tab w:val="left" w:leader="dot" w:pos="8505"/>
+              </w:tabs>
+            </w:pPr>
+            <w:r>
+              <w:t>- Cách hành văn.</w:t>
+            </w:r>
+          </w:p>
+          <w:p>
+            <w:pPr>
+              <w:tabs>
+                <w:tab w:val="left" w:leader="dot" w:pos="8505"/>
+              </w:tabs>
+            </w:pPr>
+            <w:r>
+              <w:t>- Đúng chính tả.</w:t>
+            </w:r>
+          </w:p>
+        </w:tc>
+        <w:tc>
+          <w:tcPr>
+            <w:tcW w:w="1559" w:type="dxa"/>
+          </w:tcPr>
+          <w:p>
+            <w:pPr>
+              <w:tabs>
+                <w:tab w:val="left" w:leader="dot" w:pos="8505"/>
+              </w:tabs>
+              <w:jc w:val="center"/>
+              <w:rPr>
+                <w:b/>
+                <w:bCs/>
+              </w:rPr>
+            </w:pPr>
+            <w:r>
+              <w:rPr>
+                <w:b/>
+                <w:bCs/>
+              </w:rPr>
+              <w:t>2,0 đ</w:t>
+            </w:r>
+          </w:p>
+          <w:p>
+            <w:pPr>
+              <w:tabs>
+                <w:tab w:val="left" w:leader="dot" w:pos="8505"/>
+              </w:tabs>
+              <w:jc w:val="center"/>
+            </w:pPr>
+            <w:r>
+              <w:t>0,5 đ</w:t>
+            </w:r>
+          </w:p>
+          <w:p>
+            <w:pPr>
+              <w:tabs>
+                <w:tab w:val="left" w:leader="dot" w:pos="8505"/>
+              </w:tabs>
+              <w:jc w:val="center"/>
+            </w:pPr>
+          </w:p>
+          <w:p>
+            <w:pPr>
+              <w:tabs>
+                <w:tab w:val="left" w:leader="dot" w:pos="8505"/>
+              </w:tabs>
+              <w:jc w:val="center"/>
+            </w:pPr>
+            <w:r>
+              <w:t>1,0 đ</w:t>
+            </w:r>
+          </w:p>
+          <w:p>
+            <w:pPr>
+              <w:tabs>
+                <w:tab w:val="left" w:leader="dot" w:pos="8505"/>
+              </w:tabs>
+              <w:jc w:val="center"/>
+            </w:pPr>
+            <w:r>
+              <w:t>0,5 đ</w:t>
+            </w:r>
+          </w:p>
+        </w:tc>
+        <w:tc>
+          <w:tcPr>
+            <w:tcW w:w="1418" w:type="dxa"/>
+          </w:tcPr>
+          <w:p>
+            <w:pPr>
+              <w:tabs>
+                <w:tab w:val="left" w:leader="dot" w:pos="8505"/>
+              </w:tabs>
+            </w:pPr>
+          </w:p>
+        </w:tc>
+      </w:tr>
+      <w:tr>
+        <w:tc>
+          <w:tcPr>
+            <w:tcW w:w="846" w:type="dxa"/>
+          </w:tcPr>
+          <w:p>
+            <w:pPr>
+              <w:tabs>
+                <w:tab w:val="left" w:leader="dot" w:pos="8505"/>
+              </w:tabs>
+            </w:pPr>
+            <w:r>
+              <w:t>3</w:t>
+            </w:r>
+          </w:p>
+        </w:tc>
+        <w:tc>
+          <w:tcPr>
+            <w:tcW w:w="5250" w:type="dxa"/>
+          </w:tcPr>
+          <w:p>
+            <w:pPr>
+              <w:tabs>
+                <w:tab w:val="left" w:leader="dot" w:pos="8505"/>
+              </w:tabs>
+              <w:jc w:val="center"/>
+              <w:rPr>
+                <w:b/>
+                <w:bCs/>
+              </w:rPr>
+            </w:pPr>
+            <w:r>
+              <w:rPr>
+                <w:b/>
+                <w:bCs/>
+              </w:rPr>
+              <w:t>Báo cáo trước Hội đồng</w:t>
+            </w:r>
+          </w:p>
+          <w:p>
+            <w:pPr>
+              <w:tabs>
+                <w:tab w:val="left" w:leader="dot" w:pos="8505"/>
+              </w:tabs>
+            </w:pPr>
+            <w:r>
+              <w:t>- Bài báo cáo (hình thức, cấu trúc,…)</w:t>
+            </w:r>
+          </w:p>
+          <w:p>
+            <w:pPr>
+              <w:tabs>
+                <w:tab w:val="left" w:leader="dot" w:pos="8505"/>
+              </w:tabs>
+            </w:pPr>
+            <w:r>
+              <w:lastRenderedPageBreak/>
+              <w:t>- Tác phong trình bày (tự tin, rõ ràng, mạch lạc…)</w:t>
+            </w:r>
+          </w:p>
+          <w:p>
+            <w:pPr>
+              <w:tabs>
+                <w:tab w:val="left" w:leader="dot" w:pos="8505"/>
+              </w:tabs>
+            </w:pPr>
+            <w:r>
+              <w:t>- Trả lời câu hỏi của Hội đồng.</w:t>
+            </w:r>
+          </w:p>
+        </w:tc>
+        <w:tc>
+          <w:tcPr>
+            <w:tcW w:w="1559" w:type="dxa"/>
+          </w:tcPr>
+          <w:p>
+            <w:pPr>
+              <w:tabs>
+                <w:tab w:val="left" w:leader="dot" w:pos="8505"/>
+              </w:tabs>
+              <w:jc w:val="center"/>
+              <w:rPr>
+                <w:b/>
+                <w:bCs/>
+              </w:rPr>
+            </w:pPr>
+            <w:r>
+              <w:rPr>
+                <w:b/>
+                <w:bCs/>
+              </w:rPr>
+              <w:lastRenderedPageBreak/>
+              <w:t>2,0 đ</w:t>
+            </w:r>
+          </w:p>
+          <w:p>
+            <w:pPr>
+              <w:tabs>
+                <w:tab w:val="left" w:leader="dot" w:pos="8505"/>
+              </w:tabs>
+              <w:jc w:val="center"/>
+            </w:pPr>
+            <w:r>
+              <w:t>0,5 đ</w:t>
+            </w:r>
+          </w:p>
+          <w:p>
+            <w:pPr>
+              <w:tabs>
+                <w:tab w:val="left" w:leader="dot" w:pos="8505"/>
+              </w:tabs>
+              <w:jc w:val="center"/>
+            </w:pPr>
+          </w:p>
+          <w:p>
+            <w:pPr>
+              <w:tabs>
+                <w:tab w:val="left" w:leader="dot" w:pos="8505"/>
+              </w:tabs>
+              <w:jc w:val="center"/>
+            </w:pPr>
+            <w:r>
+              <w:lastRenderedPageBreak/>
+              <w:t>0,5 đ</w:t>
+            </w:r>
+          </w:p>
+          <w:p>
+            <w:pPr>
+              <w:tabs>
+                <w:tab w:val="left" w:leader="dot" w:pos="8505"/>
+              </w:tabs>
+              <w:jc w:val="center"/>
+            </w:pPr>
+          </w:p>
+          <w:p>
+            <w:pPr>
+              <w:tabs>
+                <w:tab w:val="left" w:leader="dot" w:pos="8505"/>
+              </w:tabs>
+              <w:jc w:val="center"/>
+            </w:pPr>
+            <w:r>
+              <w:t>1,0 đ</w:t>
+            </w:r>
+          </w:p>
+        </w:tc>
+        <w:tc>
+          <w:tcPr>
+            <w:tcW w:w="1418" w:type="dxa"/>
+          </w:tcPr>
+          <w:p>
+            <w:pPr>
+              <w:tabs>
+                <w:tab w:val="left" w:leader="dot" w:pos="8505"/>
+              </w:tabs>
+            </w:pPr>
+          </w:p>
+        </w:tc>
+      </w:tr>
+      <w:tr>
+        <w:tc>
+          <w:tcPr>
+            <w:tcW w:w="846" w:type="dxa"/>
+          </w:tcPr>
+          <w:p>
+            <w:pPr>
+              <w:tabs>
+                <w:tab w:val="left" w:leader="dot" w:pos="8505"/>
+              </w:tabs>
+            </w:pPr>
+            <w:r>
+              <w:t>4</w:t>
+            </w:r>
+          </w:p>
+        </w:tc>
+        <w:tc>
+          <w:tcPr>
+            <w:tcW w:w="5250" w:type="dxa"/>
+          </w:tcPr>
+          <w:p>
+            <w:pPr>
+              <w:tabs>
+                <w:tab w:val="left" w:leader="dot" w:pos="8505"/>
+              </w:tabs>
+              <w:jc w:val="center"/>
+              <w:rPr>
+                <w:b/>
+                <w:bCs/>
+              </w:rPr>
+            </w:pPr>
+            <w:r>
+              <w:rPr>
+                <w:b/>
+                <w:bCs/>
+              </w:rPr>
+              <w:t>Điểm thành tích trong nghiên cứu khoa học</w:t>
+            </w:r>
+          </w:p>
+          <w:p>
+            <w:pPr>
+              <w:tabs>
+                <w:tab w:val="left" w:leader="dot" w:pos="8505"/>
+              </w:tabs>
+            </w:pPr>
+            <w:r>
+              <w:t>- Có ít nhất 01 bài báo được đăng trên các tạp chí trong danh mục tính điểm Hội đồng Giáo sư Nhà nước hoặc bài tham luận/báo cáo được đăng trong các kỷ yếu của Hội nghị/Hội thảo quốc gia hoặc quốc tế mà sinh viên là tác giả chính.</w:t>
+            </w:r>
+          </w:p>
+          <w:p>
+            <w:pPr>
+              <w:tabs>
+                <w:tab w:val="left" w:leader="dot" w:pos="8505"/>
+              </w:tabs>
+            </w:pPr>
+            <w:r>
+              <w:t xml:space="preserve">- </w:t>
+            </w:r>
+            <w:r>
+              <w:t>Có ít nhất 01 bài báo được đăng trên các tạp chí trong danh mục tính điểm Hội đồng Giáo sư Nhà nước hoặc bài tham luận/báo cáo được đăng trong các kỷ yếu của Hội nghị/Hội thảo quốc gia hoặc quốc tế mà sinh viên là thành viên.</w:t>
+            </w:r>
+          </w:p>
+        </w:tc>
+        <w:tc>
+          <w:tcPr>
+            <w:tcW w:w="1559" w:type="dxa"/>
+          </w:tcPr>
+          <w:p>
+            <w:pPr>
+              <w:tabs>
+                <w:tab w:val="left" w:leader="dot" w:pos="8505"/>
+              </w:tabs>
+              <w:jc w:val="center"/>
+              <w:rPr>
+                <w:b/>
+                <w:bCs/>
+              </w:rPr>
+            </w:pPr>
+            <w:r>
+              <w:rPr>
+                <w:b/>
+                <w:bCs/>
+              </w:rPr>
+              <w:t>1,0 đ</w:t>
+            </w:r>
+          </w:p>
+          <w:p>
+            <w:pPr>
+              <w:tabs>
+                <w:tab w:val="left" w:leader="dot" w:pos="8505"/>
+              </w:tabs>
+              <w:jc w:val="center"/>
+            </w:pPr>
+            <w:r>
+              <w:t>1,0 đ</w:t>
+            </w:r>
+          </w:p>
+          <w:p>
+            <w:pPr>
+              <w:tabs>
+                <w:tab w:val="left" w:leader="dot" w:pos="8505"/>
+              </w:tabs>
+              <w:jc w:val="center"/>
+            </w:pPr>
+          </w:p>
+          <w:p>
+            <w:pPr>
+              <w:tabs>
+                <w:tab w:val="left" w:leader="dot" w:pos="8505"/>
+              </w:tabs>
+              <w:jc w:val="center"/>
+            </w:pPr>
+          </w:p>
+          <w:p>
+            <w:pPr>
+              <w:tabs>
+                <w:tab w:val="left" w:leader="dot" w:pos="8505"/>
+              </w:tabs>
+              <w:jc w:val="center"/>
+            </w:pPr>
+          </w:p>
+          <w:p>
+            <w:pPr>
+              <w:tabs>
+                <w:tab w:val="left" w:leader="dot" w:pos="8505"/>
+              </w:tabs>
+              <w:jc w:val="center"/>
+            </w:pPr>
+          </w:p>
+          <w:p>
+            <w:pPr>
+              <w:tabs>
+                <w:tab w:val="left" w:leader="dot" w:pos="8505"/>
+              </w:tabs>
+              <w:jc w:val="center"/>
+            </w:pPr>
+            <w:r>
+              <w:t>0,5 đ</w:t>
+            </w:r>
+          </w:p>
+          <w:p>
+            <w:pPr>
+              <w:tabs>
+                <w:tab w:val="left" w:leader="dot" w:pos="8505"/>
+              </w:tabs>
+              <w:jc w:val="center"/>
+            </w:pPr>
+          </w:p>
+          <w:p>
+            <w:pPr>
+              <w:tabs>
+                <w:tab w:val="left" w:leader="dot" w:pos="8505"/>
+              </w:tabs>
+              <w:jc w:val="center"/>
+            </w:pPr>
+          </w:p>
+        </w:tc>
+        <w:tc>
+          <w:tcPr>
+            <w:tcW w:w="1418" w:type="dxa"/>
+          </w:tcPr>
+          <w:p>
+            <w:pPr>
+              <w:tabs>
+                <w:tab w:val="left" w:leader="dot" w:pos="8505"/>
+              </w:tabs>
+            </w:pPr>
+          </w:p>
+        </w:tc>
+      </w:tr>
+      <w:tr>
+        <w:tc>
+          <w:tcPr>
+            <w:tcW w:w="6096" w:type="dxa"/>
+            <w:gridSpan w:val="2"/>
+          </w:tcPr>
+          <w:p>
+            <w:pPr>
+              <w:tabs>
+                <w:tab w:val="left" w:leader="dot" w:pos="8505"/>
+              </w:tabs>
+              <w:spacing w:before="240"/>
+              <w:rPr>
+                <w:b/>
+                <w:bCs/>
+              </w:rPr>
+            </w:pPr>
+            <w:r>
+              <w:rPr>
+                <w:b/>
+                <w:bCs/>
+              </w:rPr>
+              <w:t>Tổng các cột 1 + 2 + 3 + 4 (không quá 10 điểm)</w:t>
+            </w:r>
+          </w:p>
+        </w:tc>
+        <w:tc>
+          <w:tcPr>
+            <w:tcW w:w="1559" w:type="dxa"/>
+          </w:tcPr>
+          <w:p>
+            <w:pPr>
+              <w:tabs>
+                <w:tab w:val="left" w:leader="dot" w:pos="8505"/>
+              </w:tabs>
+              <w:spacing w:before="240"/>
+              <w:jc w:val="center"/>
+              <w:rPr>
+                <w:b/>
+                <w:bCs/>
+              </w:rPr>
+            </w:pPr>
+            <w:r>
+              <w:rPr>
+                <w:b/>
+                <w:bCs/>
+              </w:rPr>
+              <w:t>10,0 đ</w:t>
+            </w:r>
+          </w:p>
+        </w:tc>
+        <w:tc>
+          <w:tcPr>
+            <w:tcW w:w="1418" w:type="dxa"/>
+          </w:tcPr>
+          <w:p>
+            <w:pPr>
+              <w:tabs>
+                <w:tab w:val="left" w:leader="dot" w:pos="8505"/>
+              </w:tabs>
+              <w:spacing w:before="240"/>
+            </w:pPr>
+          </w:p>
+        </w:tc>
+      </w:tr>
+    </w:tbl>
+    <w:p>
+      <w:pPr>
+        <w:tabs>
+          <w:tab w:val="left" w:leader="dot" w:pos="8505"/>
+        </w:tabs>
+      </w:pPr>
+    </w:p>
+    <w:p>
+      <w:pPr>
+        <w:tabs>
+          <w:tab w:val="left" w:leader="dot" w:pos="8505"/>
+        </w:tabs>
+        <w:jc w:val="center"/>
+        <w:rPr>
+          <w:b/>
+          <w:bCs/>
+        </w:rPr>
+      </w:pPr>
+      <w:r>
+        <w:rPr>
+          <w:b/>
+          <w:bCs/>
+        </w:rPr>
+        <w:t>Ý KIẾN NHẬN XÉT, ĐỀ NGHỊ</w:t>
+      </w:r>
+    </w:p>
+    <w:p>
+      <w:pPr>
+        <w:tabs>
+          <w:tab w:val="left" w:leader="dot" w:pos="8505"/>
+        </w:tabs>
+      </w:pPr>
+      <w:r>
+        <w:tab/>
+      </w:r>
+      <w:r>
+        <w:tab/>
+      </w:r>
+    </w:p>
+    <w:p>
+      <w:pPr>
+        <w:tabs>
+          <w:tab w:val="left" w:leader="dot" w:pos="8505"/>
+        </w:tabs>
+      </w:pPr>
+      <w:r>
+        <w:rPr>
+          <w:noProof/>
+        </w:rPr>
+        <mc:AlternateContent>
+          <mc:Choice Requires="wps">
+            <w:drawing>
+              <wp:anchor distT="0" distB="0" distL="114300" distR="114300" simplePos="0" relativeHeight="251693056" behindDoc="0" locked="0" layoutInCell="1" allowOverlap="1" wp14:anchorId="5C24C7EC" wp14:editId="3F4CD8B2">
+                <wp:simplePos x="0" y="0"/>
+                <wp:positionH relativeFrom="margin">
+                  <wp:align>right</wp:align>
+                </wp:positionH>
+                <wp:positionV relativeFrom="margin">
+                  <wp:posOffset>6416675</wp:posOffset>
+                </wp:positionV>
+                <wp:extent cx="2552700" cy="1432560"/>
+                <wp:effectExtent l="0" t="0" r="0" b="0"/>
+                <wp:wrapNone/>
+                <wp:docPr id="18" name="Text Box 18"/>
+                <wp:cNvGraphicFramePr/>
+                <a:graphic xmlns:a="http://schemas.openxmlformats.org/drawingml/2006/main">
+                  <a:graphicData uri="http://schemas.microsoft.com/office/word/2010/wordprocessingShape">
+                    <wps:wsp>
+                      <wps:cNvSpPr txBox="1"/>
+                      <wps:spPr>
+                        <a:xfrm>
+                          <a:off x="0" y="0"/>
+                          <a:ext cx="2552700" cy="1432560"/>
+                        </a:xfrm>
+                        <a:prstGeom prst="rect">
+                          <a:avLst/>
+                        </a:prstGeom>
+                        <a:solidFill>
+                          <a:schemeClr val="lt1"/>
+                        </a:solidFill>
+                        <a:ln w="6350">
+                          <a:noFill/>
+                        </a:ln>
+                      </wps:spPr>
+                      <wps:txbx>
+                        <w:txbxContent>
+                          <w:p>
+                            <w:pPr>
+                              <w:spacing w:line="276" w:lineRule="auto"/>
+                              <w:jc w:val="center"/>
+                              <w:rPr>
+                                <w:i/>
+                                <w:iCs/>
+                              </w:rPr>
+                            </w:pPr>
+                            <w:r>
+                              <w:rPr>
+                                <w:i/>
+                                <w:iCs/>
+                              </w:rPr>
+                              <w:t>… n</w:t>
+                            </w:r>
+                            <w:r>
+                              <w:rPr>
+                                <w:i/>
+                                <w:iCs/>
+                              </w:rPr>
+                              <w:t>gày … tháng … năm</w:t>
+                            </w:r>
+                            <w:r>
+                              <w:rPr>
+                                <w:i/>
+                                <w:iCs/>
+                              </w:rPr>
+                              <w:t xml:space="preserve"> 20…</w:t>
+                            </w:r>
+                          </w:p>
+                          <w:p>
+                            <w:pPr>
+                              <w:spacing w:line="276" w:lineRule="auto"/>
+                              <w:jc w:val="center"/>
+                              <w:rPr>
+                                <w:b/>
+                                <w:bCs/>
+                              </w:rPr>
+                            </w:pPr>
+                            <w:r>
+                              <w:rPr>
+                                <w:b/>
+                                <w:bCs/>
+                              </w:rPr>
+                              <w:t>NGƯỜI ĐÁNH GIÁ</w:t>
+                            </w:r>
+                          </w:p>
+                          <w:p>
+                            <w:pPr>
+                              <w:spacing w:line="276" w:lineRule="auto"/>
+                              <w:jc w:val="center"/>
+                              <w:rPr>
+                                <w:i/>
+                                <w:iCs/>
+                              </w:rPr>
+                            </w:pPr>
+                            <w:r>
+                              <w:rPr>
+                                <w:i/>
+                                <w:iCs/>
+                              </w:rPr>
+                              <w:t>(Ký và ghi rõ họ tên)</w:t>
+                            </w:r>
+                          </w:p>
+                        </w:txbxContent>
+                      </wps:txbx>
+                      <wps:bodyPr rot="0" spcFirstLastPara="0" vertOverflow="overflow" horzOverflow="overflow" vert="horz" wrap="square" lIns="91440" tIns="45720" rIns="91440" bIns="45720" numCol="1" spcCol="0" rtlCol="0" fromWordArt="0" anchor="t" anchorCtr="0" forceAA="0" compatLnSpc="1">
+                        <a:prstTxWarp prst="textNoShape">
+                          <a:avLst/>
+                        </a:prstTxWarp>
+                        <a:noAutofit/>
+                      </wps:bodyPr>
+                    </wps:wsp>
+                  </a:graphicData>
+                </a:graphic>
+                <wp14:sizeRelH relativeFrom="margin">
+                  <wp14:pctWidth>0</wp14:pctWidth>
+                </wp14:sizeRelH>
+              </wp:anchor>
+            </w:drawing>
+          </mc:Choice>
+          <mc:Fallback>
+            <w:pict>
+              <v:shape w14:anchorId="5C24C7EC" id="Text Box 18" o:spid="_x0000_s1032" type="#_x0000_t202" style="position:absolute;left:0;text-align:left;margin-left:149.8pt;margin-top:505.25pt;width:201pt;height:112.8pt;z-index:251693056;visibility:visible;mso-wrap-style:square;mso-width-percent:0;mso-wrap-distance-left:9pt;mso-wrap-distance-top:0;mso-wrap-distance-right:9pt;mso-wrap-distance-bottom:0;mso-position-horizontal:right;mso-position-horizontal-relative:margin;mso-position-vertical:absolute;mso-position-vertical-relative:margin;mso-width-percent:0;mso-width-relative:margin;v-text-anchor:top" o:gfxdata="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" fillcolor="white [3201]" stroked="f" strokeweight=".5pt">
+                <v:textbox>
+                  <w:txbxContent>
+                    <w:p>
+                      <w:pPr>
+                        <w:spacing w:line="276" w:lineRule="auto"/>
+                        <w:jc w:val="center"/>
+                        <w:rPr>
+                          <w:i/>
+                          <w:iCs/>
+                        </w:rPr>
+                      </w:pPr>
+                      <w:r>
+                        <w:rPr>
+                          <w:i/>
+                          <w:iCs/>
+                        </w:rPr>
+                        <w:t>… n</w:t>
+                      </w:r>
+                      <w:r>
+                        <w:rPr>
+                          <w:i/>
+                          <w:iCs/>
+                        </w:rPr>
+                        <w:t>gày … tháng … năm</w:t>
+                      </w:r>
+                      <w:r>
+                        <w:rPr>
+                          <w:i/>
+                          <w:iCs/>
+                        </w:rPr>
+                        <w:t xml:space="preserve"> 20…</w:t>
+                      </w:r>
+                    </w:p>
+                    <w:p>
+                      <w:pPr>
+                        <w:spacing w:line="276" w:lineRule="auto"/>
+                        <w:jc w:val="center"/>
+                        <w:rPr>
+                          <w:b/>
+                          <w:bCs/>
+                        </w:rPr>
+                      </w:pPr>
+                      <w:r>
+                        <w:rPr>
+                          <w:b/>
+                          <w:bCs/>
+                        </w:rPr>
+                        <w:t>NGƯỜI ĐÁNH GIÁ</w:t>
+                      </w:r>
+                    </w:p>
+                    <w:p>
+                      <w:pPr>
+                        <w:spacing w:line="276" w:lineRule="auto"/>
+                        <w:jc w:val="center"/>
+                        <w:rPr>
+                          <w:i/>
+                          <w:iCs/>
+                        </w:rPr>
+                      </w:pPr>
+                      <w:r>
+                        <w:rPr>
+                          <w:i/>
+                          <w:iCs/>
+                        </w:rPr>
+                        <w:t>(Ký và ghi rõ họ tên)</w:t>
+                      </w:r>
+                    </w:p>
+                  </w:txbxContent>
+                </v:textbox>
+                <w10:wrap anchorx="margin" anchory="margin"/>
+              </v:shape>
+            </w:pict>
+          </mc:Fallback>
+        </mc:AlternateContent>
+      </w:r>
+    </w:p>
+    <w:p/>
     <w:p/>
     <w:p/>
     <w:p>
@@ -2907,6 +4720,16 @@
     <w:p/>
     <w:p/>
     <w:p/>
+    <w:p>
+      <w:pPr>
+        <w:sectPr>
+          <w:pgSz w:w="11907" w:h="16840" w:code="9"/>
+          <w:pgMar w:top="1418" w:right="1134" w:bottom="1418" w:left="2268" w:header="567" w:footer="567" w:gutter="0"/>
+          <w:cols w:space="720"/>
+          <w:docGrid w:linePitch="360"/>
+        </w:sectPr>
+      </w:pPr>
+    </w:p>
     <w:p/>
     <w:p/>
     <w:p/>
@@ -3504,17 +5327,16 @@
     <w:basedOn w:val="Normal"/>
     <w:next w:val="Normal"/>
     <w:link w:val="Heading2Char"/>
-    <w:autoRedefine/>
     <w:uiPriority w:val="9"/>
     <w:semiHidden/>
     <w:unhideWhenUsed/>
     <w:qFormat/>
-    <w:rsid w:val="000E2CB9"/>
+    <w:rsid w:val="00BA39A7"/>
     <w:pPr>
       <w:keepNext/>
       <w:keepLines/>
       <w:spacing w:before="120" w:after="0"/>
-      <w:jc w:val="left"/>
+      <w:jc w:val="center"/>
       <w:outlineLvl w:val="1"/>
     </w:pPr>
     <w:rPr>
@@ -3617,7 +5439,7 @@
     <w:link w:val="Heading2"/>
     <w:uiPriority w:val="9"/>
     <w:semiHidden/>
-    <w:rsid w:val="000E2CB9"/>
+    <w:rsid w:val="00BA39A7"/>
     <w:rPr>
       <w:rFonts w:ascii="Times New Roman" w:eastAsiaTheme="majorEastAsia" w:hAnsi="Times New Roman" w:cstheme="majorBidi"/>
       <w:b/>

</xml_diff>